<commit_message>
Began implementation to move from page adapter to arrayAdapter plus minorUI changes
</commit_message>
<xml_diff>
--- a/TODO Conejo.docx
+++ b/TODO Conejo.docx
@@ -134,89 +134,109 @@
       <w:r>
         <w:tab/>
       </w:r>
-    </w:p>
-    <w:p>
-      <w:pPr>
-        <w:rPr>
-          <w:b/>
-        </w:rPr>
-      </w:pPr>
-      <w:r>
-        <w:rPr>
-          <w:b/>
-        </w:rPr>
-        <w:tab/>
-        <w:t>Similar Items and Buy Activity</w:t>
-      </w:r>
-    </w:p>
-    <w:p>
-      <w:r>
-        <w:tab/>
-        <w:t>-Buy Alert with confirm</w:t>
-      </w:r>
-    </w:p>
-    <w:p/>
-    <w:p>
-      <w:pPr>
-        <w:rPr>
-          <w:u w:val="single"/>
-        </w:rPr>
-      </w:pPr>
-      <w:r>
-        <w:rPr>
-          <w:u w:val="single"/>
-        </w:rPr>
-        <w:t>T</w:t>
-      </w:r>
-      <w:r>
-        <w:rPr>
-          <w:u w:val="single"/>
-        </w:rPr>
-        <w:t>w</w:t>
-      </w:r>
-      <w:r>
-        <w:rPr>
-          <w:u w:val="single"/>
-        </w:rPr>
-        <w:t>eaks UI:</w:t>
-      </w:r>
-    </w:p>
-    <w:p>
-      <w:pPr>
-        <w:ind w:firstLine="720"/>
-        <w:rPr>
-          <w:b/>
-        </w:rPr>
-      </w:pPr>
-      <w:r>
-        <w:rPr>
-          <w:b/>
-        </w:rPr>
-        <w:t>Main Screen</w:t>
-      </w:r>
-    </w:p>
-    <w:p>
-      <w:r>
-        <w:tab/>
-      </w:r>
-      <w:r>
-        <w:tab/>
-        <w:t>Instructions alert</w:t>
-      </w:r>
-    </w:p>
-    <w:p>
-      <w:r>
-        <w:tab/>
-        <w:t>Remove tittle/logo on buy screen</w:t>
-      </w:r>
-    </w:p>
-    <w:p>
-      <w:r>
-        <w:tab/>
-        <w:t>Move Buy again button a bit up</w:t>
-      </w:r>
       <w:bookmarkStart w:id="0" w:name="_GoBack"/>
       <w:bookmarkEnd w:id="0"/>
+    </w:p>
+    <w:p>
+      <w:pPr>
+        <w:rPr>
+          <w:b/>
+        </w:rPr>
+      </w:pPr>
+      <w:r>
+        <w:rPr>
+          <w:b/>
+        </w:rPr>
+        <w:tab/>
+        <w:t>Similar Items and Buy Activity</w:t>
+      </w:r>
+    </w:p>
+    <w:p>
+      <w:r>
+        <w:tab/>
+        <w:t>-Buy Alert with confirm</w:t>
+      </w:r>
+    </w:p>
+    <w:p/>
+    <w:p>
+      <w:pPr>
+        <w:rPr>
+          <w:u w:val="single"/>
+        </w:rPr>
+      </w:pPr>
+      <w:r>
+        <w:rPr>
+          <w:u w:val="single"/>
+        </w:rPr>
+        <w:t>T</w:t>
+      </w:r>
+      <w:r>
+        <w:rPr>
+          <w:u w:val="single"/>
+        </w:rPr>
+        <w:t>w</w:t>
+      </w:r>
+      <w:r>
+        <w:rPr>
+          <w:u w:val="single"/>
+        </w:rPr>
+        <w:t>eaks UI:</w:t>
+      </w:r>
+    </w:p>
+    <w:p>
+      <w:pPr>
+        <w:ind w:firstLine="720"/>
+        <w:rPr>
+          <w:b/>
+        </w:rPr>
+      </w:pPr>
+      <w:r>
+        <w:rPr>
+          <w:b/>
+        </w:rPr>
+        <w:t>Main Screen</w:t>
+      </w:r>
+    </w:p>
+    <w:p>
+      <w:r>
+        <w:tab/>
+      </w:r>
+      <w:r>
+        <w:tab/>
+        <w:t>Instructions alert</w:t>
+      </w:r>
+    </w:p>
+    <w:p>
+      <w:pPr>
+        <w:rPr>
+          <w:strike/>
+        </w:rPr>
+      </w:pPr>
+      <w:r>
+        <w:tab/>
+      </w:r>
+      <w:r>
+        <w:rPr>
+          <w:strike/>
+        </w:rPr>
+        <w:t>Remove tittle/logo on buy screen</w:t>
+      </w:r>
+    </w:p>
+    <w:p>
+      <w:pPr>
+        <w:rPr>
+          <w:strike/>
+        </w:rPr>
+      </w:pPr>
+      <w:r>
+        <w:tab/>
+      </w:r>
+      <w:r>
+        <w:rPr>
+          <w:strike/>
+        </w:rPr>
+        <w:t>Move Buy again button a bit up</w:t>
+      </w:r>
     </w:p>
     <w:p>
       <w:pPr>

</xml_diff>